<commit_message>
Updated Date Format of Education
</commit_message>
<xml_diff>
--- a/SDE RESUME/Java/Pranav_Khismatrao_Resume.docx
+++ b/SDE RESUME/Java/Pranav_Khismatrao_Resume.docx
@@ -46,7 +46,7 @@
         <w:rPr>
           <w:noProof/>
         </w:rPr>
-        <w:pict w14:anchorId="636036A4">
+        <w:pict w14:anchorId="79AE81BD">
           <v:shape id="Graphic 1" o:spid="_x0000_i1029" type="#_x0000_t75" alt="Marker with solid fill" style="width:13.15pt;height:10.05pt;visibility:visible;mso-wrap-style:square">
             <v:imagedata r:id="rId5" o:title="Marker with solid fill"/>
           </v:shape>
@@ -394,18 +394,14 @@
         <w:t xml:space="preserve">   </w:t>
       </w:r>
       <w:r>
-        <w:t xml:space="preserve">  </w:t>
-      </w:r>
-      <w:r>
-        <w:t xml:space="preserve">  </w:t>
-      </w:r>
-      <w:r>
-        <w:rPr>
-          <w:b/>
-          <w:bCs/>
-        </w:rPr>
-        <w:tab/>
-        <w:t xml:space="preserve">          </w:t>
+        <w:t xml:space="preserve"> </w:t>
+      </w:r>
+      <w:r>
+        <w:rPr>
+          <w:b/>
+          <w:bCs/>
+        </w:rPr>
+        <w:t xml:space="preserve">Sept 2022- </w:t>
       </w:r>
       <w:r>
         <w:rPr>
@@ -463,7 +459,23 @@
           <w:sz w:val="20"/>
           <w:szCs w:val="20"/>
         </w:rPr>
-        <w:t>Enterprise Software Design(Spring Boot), Design Patterns, Cloud Computing, Web Design and UX</w:t>
+        <w:t xml:space="preserve">Enterprise Software </w:t>
+      </w:r>
+      <w:proofErr w:type="gramStart"/>
+      <w:r>
+        <w:rPr>
+          <w:sz w:val="20"/>
+          <w:szCs w:val="20"/>
+        </w:rPr>
+        <w:t>Design(</w:t>
+      </w:r>
+      <w:proofErr w:type="gramEnd"/>
+      <w:r>
+        <w:rPr>
+          <w:sz w:val="20"/>
+          <w:szCs w:val="20"/>
+        </w:rPr>
+        <w:t>Spring Boot), Design Patterns, Cloud Computing, Web Design and UX</w:t>
       </w:r>
     </w:p>
     <w:p>
@@ -3341,7 +3353,7 @@
         <v:path o:extrusionok="f" gradientshapeok="t" o:connecttype="rect"/>
         <o:lock v:ext="edit" aspectratio="t"/>
       </v:shapetype>
-      <v:shape id="_x0000_i1041" type="#_x0000_t75" alt="Marker with solid fill" style="width:9.3pt;height:10.05pt;visibility:visible" o:gfxdata="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" o:bullet="t">
+      <v:shape id="_x0000_i1043" type="#_x0000_t75" alt="Marker with solid fill" style="width:9.3pt;height:10.05pt;visibility:visible" o:gfxdata="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" o:bullet="t">
         <v:imagedata r:id="rId1" o:title="" cropbottom="-2621f" cropleft="-14563f" cropright="-18205f"/>
       </v:shape>
     </w:pict>

</xml_diff>